<commit_message>
interaction entre le terminal et le robot (ajout des playeursPrefs)
</commit_message>
<xml_diff>
--- a/Commande terminal.docx
+++ b/Commande terminal.docx
@@ -177,6 +177,73 @@
       <w:r>
         <w:tab/>
         <w:t xml:space="preserve">Return : fichiez crée vous pouvez ajouter le &lt;nom&gt; au robot </w:t>
+      </w:r>
+    </w:p>
+    <w:p/>
+    <w:p/>
+    <w:p>
+      <w:proofErr w:type="spellStart"/>
+      <w:r>
+        <w:t>response.Add</w:t>
+      </w:r>
+      <w:proofErr w:type="spellEnd"/>
+      <w:r>
+        <w:t xml:space="preserve">("Package </w:t>
+      </w:r>
+      <w:proofErr w:type="spellStart"/>
+      <w:r>
+        <w:t>déja</w:t>
+      </w:r>
+      <w:proofErr w:type="spellEnd"/>
+      <w:r>
+        <w:t xml:space="preserve"> installé");</w:t>
+      </w:r>
+    </w:p>
+    <w:p>
+      <w:r>
+        <w:t xml:space="preserve">return </w:t>
+      </w:r>
+      <w:proofErr w:type="spellStart"/>
+      <w:r>
+        <w:t>response</w:t>
+      </w:r>
+      <w:proofErr w:type="spellEnd"/>
+      <w:r>
+        <w:t>;</w:t>
+      </w:r>
+    </w:p>
+    <w:p/>
+    <w:p/>
+    <w:p/>
+    <w:p>
+      <w:proofErr w:type="spellStart"/>
+      <w:r>
+        <w:t>response.Add</w:t>
+      </w:r>
+      <w:proofErr w:type="spellEnd"/>
+      <w:r>
+        <w:t xml:space="preserve">("Configuration </w:t>
+      </w:r>
+      <w:proofErr w:type="spellStart"/>
+      <w:r>
+        <w:t>déja</w:t>
+      </w:r>
+      <w:proofErr w:type="spellEnd"/>
+      <w:r>
+        <w:t xml:space="preserve"> en place");</w:t>
+      </w:r>
+    </w:p>
+    <w:p>
+      <w:r>
+        <w:t xml:space="preserve">return </w:t>
+      </w:r>
+      <w:proofErr w:type="spellStart"/>
+      <w:r>
+        <w:t>response</w:t>
+      </w:r>
+      <w:proofErr w:type="spellEnd"/>
+      <w:r>
+        <w:t>;</w:t>
       </w:r>
     </w:p>
     <w:sectPr>
@@ -792,7 +859,6 @@
   <w:style w:type="character" w:default="1" w:styleId="Policepardfaut">
     <w:name w:val="Default Paragraph Font"/>
     <w:uiPriority w:val="1"/>
-    <w:semiHidden/>
     <w:unhideWhenUsed/>
   </w:style>
   <w:style w:type="table" w:default="1" w:styleId="TableauNormal">

</xml_diff>